<commit_message>
Update UserDocumentation.docx and add high scores graphics
</commit_message>
<xml_diff>
--- a/UserDocumentation.docx
+++ b/UserDocumentation.docx
@@ -407,23 +407,7 @@
                               <w:jc w:val="center"/>
                             </w:pPr>
                             <w:r>
-                              <w:t xml:space="preserve">Brandon Scott, </w:t>
-                            </w:r>
-                            <w:proofErr w:type="spellStart"/>
-                            <w:r>
-                              <w:t>Taran</w:t>
-                            </w:r>
-                            <w:proofErr w:type="spellEnd"/>
-                            <w:r>
-                              <w:t xml:space="preserve"> </w:t>
-                            </w:r>
-                            <w:proofErr w:type="spellStart"/>
-                            <w:r>
-                              <w:t>Pennebacker</w:t>
-                            </w:r>
-                            <w:proofErr w:type="spellEnd"/>
-                            <w:r>
-                              <w:t xml:space="preserve">, Andrew </w:t>
+                              <w:t xml:space="preserve">Brandon Scott, Taran Pennebacker, Andrew </w:t>
                             </w:r>
                             <w:proofErr w:type="spellStart"/>
                             <w:r>
@@ -810,23 +794,7 @@
                         <w:jc w:val="center"/>
                       </w:pPr>
                       <w:r>
-                        <w:t xml:space="preserve">Brandon Scott, </w:t>
-                      </w:r>
-                      <w:proofErr w:type="spellStart"/>
-                      <w:r>
-                        <w:t>Taran</w:t>
-                      </w:r>
-                      <w:proofErr w:type="spellEnd"/>
-                      <w:r>
-                        <w:t xml:space="preserve"> </w:t>
-                      </w:r>
-                      <w:proofErr w:type="spellStart"/>
-                      <w:r>
-                        <w:t>Pennebacker</w:t>
-                      </w:r>
-                      <w:proofErr w:type="spellEnd"/>
-                      <w:r>
-                        <w:t xml:space="preserve">, Andrew </w:t>
+                        <w:t xml:space="preserve">Brandon Scott, Taran Pennebacker, Andrew </w:t>
                       </w:r>
                       <w:proofErr w:type="spellStart"/>
                       <w:r>
@@ -1003,8 +971,6 @@
         </w:rPr>
         <w:t>Page 11: High Scores</w:t>
       </w:r>
-      <w:bookmarkStart w:id="0" w:name="_GoBack"/>
-      <w:bookmarkEnd w:id="0"/>
     </w:p>
     <w:p>
       <w:pPr>
@@ -1051,6 +1017,7 @@
         <w:rPr>
           <w:rFonts w:ascii="Times New Roman" w:hAnsi="Times New Roman"/>
         </w:rPr>
+        <w:lastRenderedPageBreak/>
         <w:t>System Requirements</w:t>
       </w:r>
     </w:p>
@@ -1227,6 +1194,7 @@
         <w:rPr>
           <w:rFonts w:ascii="Times New Roman" w:hAnsi="Times New Roman"/>
         </w:rPr>
+        <w:lastRenderedPageBreak/>
         <w:t>[Main Menu]</w:t>
       </w:r>
     </w:p>
@@ -1782,22 +1750,21 @@
           <w:sz w:val="52"/>
         </w:rPr>
       </w:pPr>
-    </w:p>
-    <w:p>
-      <w:pPr>
+      <w:r>
         <w:rPr>
           <w:rFonts w:ascii="Times New Roman" w:hAnsi="Times New Roman"/>
           <w:color w:val="B2B2B2"/>
           <w:sz w:val="52"/>
         </w:rPr>
-      </w:pPr>
+        <w:t>[</w:t>
+      </w:r>
       <w:r>
         <w:rPr>
           <w:rFonts w:ascii="Times New Roman" w:hAnsi="Times New Roman"/>
           <w:color w:val="B2B2B2"/>
           <w:sz w:val="52"/>
         </w:rPr>
-        <w:t>[</w:t>
+        <w:t>About</w:t>
       </w:r>
       <w:r>
         <w:rPr>
@@ -1805,14 +1772,6 @@
           <w:color w:val="B2B2B2"/>
           <w:sz w:val="52"/>
         </w:rPr>
-        <w:t>About</w:t>
-      </w:r>
-      <w:r>
-        <w:rPr>
-          <w:rFonts w:ascii="Times New Roman" w:hAnsi="Times New Roman"/>
-          <w:color w:val="B2B2B2"/>
-          <w:sz w:val="52"/>
-        </w:rPr>
         <w:t>]</w:t>
       </w:r>
     </w:p>
@@ -1832,6 +1791,7 @@
           <w:sz w:val="24"/>
           <w:szCs w:val="24"/>
         </w:rPr>
+        <w:lastRenderedPageBreak/>
         <w:t>Summary:</w:t>
       </w:r>
     </w:p>
@@ -2057,6 +2017,174 @@
         </w:rPr>
         <w:t>Usually people with ASD have problems with driving cars, living by themselves, and even simple things like choosing what they want to get when they go out to eat.  With this game, we hope that the user will be taking one step closer to being able to make their own decisions.  We don’t except them to be drastic changes, but steps in the right directions.</w:t>
       </w:r>
+    </w:p>
+    <w:p>
+      <w:pPr>
+        <w:rPr>
+          <w:rFonts w:ascii="Times New Roman" w:hAnsi="Times New Roman"/>
+          <w:color w:val="auto"/>
+          <w:sz w:val="24"/>
+          <w:szCs w:val="24"/>
+        </w:rPr>
+      </w:pPr>
+    </w:p>
+    <w:p>
+      <w:pPr>
+        <w:rPr>
+          <w:rFonts w:ascii="Times New Roman" w:hAnsi="Times New Roman"/>
+          <w:color w:val="auto"/>
+          <w:sz w:val="24"/>
+          <w:szCs w:val="24"/>
+        </w:rPr>
+      </w:pPr>
+    </w:p>
+    <w:p>
+      <w:pPr>
+        <w:rPr>
+          <w:rFonts w:ascii="Times New Roman" w:hAnsi="Times New Roman"/>
+          <w:color w:val="auto"/>
+          <w:sz w:val="24"/>
+          <w:szCs w:val="24"/>
+        </w:rPr>
+      </w:pPr>
+    </w:p>
+    <w:p>
+      <w:pPr>
+        <w:rPr>
+          <w:rFonts w:ascii="Times New Roman" w:hAnsi="Times New Roman"/>
+          <w:color w:val="auto"/>
+          <w:sz w:val="24"/>
+          <w:szCs w:val="24"/>
+        </w:rPr>
+      </w:pPr>
+      <w:r>
+        <w:rPr>
+          <w:rFonts w:ascii="Times New Roman" w:hAnsi="Times New Roman"/>
+          <w:noProof/>
+          <w:color w:val="auto"/>
+          <w:sz w:val="24"/>
+          <w:szCs w:val="24"/>
+          <w:lang w:eastAsia="en-US"/>
+        </w:rPr>
+        <w:drawing>
+          <wp:inline distT="0" distB="0" distL="0" distR="0" wp14:anchorId="008B37CD" wp14:editId="0C9327D7">
+            <wp:extent cx="5934075" cy="3851910"/>
+            <wp:effectExtent l="0" t="0" r="9525" b="8890"/>
+            <wp:docPr id="9" name="Picture 2" descr="Macintosh HD:Users:tpennebacker:Documents:That One Group:The-Great-Audio-Race:about menu.png"/>
+            <wp:cNvGraphicFramePr>
+              <a:graphicFrameLocks xmlns:a="http://schemas.openxmlformats.org/drawingml/2006/main" noChangeAspect="1"/>
+            </wp:cNvGraphicFramePr>
+            <a:graphic xmlns:a="http://schemas.openxmlformats.org/drawingml/2006/main">
+              <a:graphicData uri="http://schemas.openxmlformats.org/drawingml/2006/picture">
+                <pic:pic xmlns:pic="http://schemas.openxmlformats.org/drawingml/2006/picture">
+                  <pic:nvPicPr>
+                    <pic:cNvPr id="0" name="Picture 2" descr="Macintosh HD:Users:tpennebacker:Documents:That One Group:The-Great-Audio-Race:about menu.png"/>
+                    <pic:cNvPicPr>
+                      <a:picLocks noChangeAspect="1" noChangeArrowheads="1"/>
+                    </pic:cNvPicPr>
+                  </pic:nvPicPr>
+                  <pic:blipFill>
+                    <a:blip r:embed="rId12">
+                      <a:extLst>
+                        <a:ext uri="{28A0092B-C50C-407E-A947-70E740481C1C}">
+                          <a14:useLocalDpi xmlns:a14="http://schemas.microsoft.com/office/drawing/2010/main" val="0"/>
+                        </a:ext>
+                      </a:extLst>
+                    </a:blip>
+                    <a:srcRect/>
+                    <a:stretch>
+                      <a:fillRect/>
+                    </a:stretch>
+                  </pic:blipFill>
+                  <pic:spPr bwMode="auto">
+                    <a:xfrm>
+                      <a:off x="0" y="0"/>
+                      <a:ext cx="5934075" cy="3851910"/>
+                    </a:xfrm>
+                    <a:prstGeom prst="rect">
+                      <a:avLst/>
+                    </a:prstGeom>
+                    <a:noFill/>
+                    <a:ln>
+                      <a:noFill/>
+                    </a:ln>
+                  </pic:spPr>
+                </pic:pic>
+              </a:graphicData>
+            </a:graphic>
+          </wp:inline>
+        </w:drawing>
+      </w:r>
+    </w:p>
+    <w:p>
+      <w:pPr>
+        <w:rPr>
+          <w:rFonts w:ascii="Times New Roman" w:hAnsi="Times New Roman"/>
+          <w:color w:val="auto"/>
+          <w:sz w:val="24"/>
+          <w:szCs w:val="24"/>
+        </w:rPr>
+      </w:pPr>
+    </w:p>
+    <w:p>
+      <w:pPr>
+        <w:rPr>
+          <w:rFonts w:ascii="Times New Roman" w:hAnsi="Times New Roman"/>
+          <w:color w:val="auto"/>
+          <w:sz w:val="24"/>
+          <w:szCs w:val="24"/>
+        </w:rPr>
+      </w:pPr>
+    </w:p>
+    <w:p>
+      <w:pPr>
+        <w:rPr>
+          <w:rFonts w:ascii="Times New Roman" w:hAnsi="Times New Roman"/>
+          <w:color w:val="auto"/>
+          <w:sz w:val="24"/>
+          <w:szCs w:val="24"/>
+        </w:rPr>
+      </w:pPr>
+    </w:p>
+    <w:p>
+      <w:pPr>
+        <w:rPr>
+          <w:rFonts w:ascii="Times New Roman" w:hAnsi="Times New Roman"/>
+          <w:color w:val="auto"/>
+          <w:sz w:val="24"/>
+          <w:szCs w:val="24"/>
+        </w:rPr>
+      </w:pPr>
+    </w:p>
+    <w:p>
+      <w:pPr>
+        <w:rPr>
+          <w:rFonts w:ascii="Times New Roman" w:hAnsi="Times New Roman"/>
+          <w:color w:val="auto"/>
+          <w:sz w:val="24"/>
+          <w:szCs w:val="24"/>
+        </w:rPr>
+      </w:pPr>
+    </w:p>
+    <w:p>
+      <w:pPr>
+        <w:rPr>
+          <w:rFonts w:ascii="Times New Roman" w:hAnsi="Times New Roman"/>
+          <w:color w:val="auto"/>
+          <w:sz w:val="24"/>
+          <w:szCs w:val="24"/>
+        </w:rPr>
+      </w:pPr>
+    </w:p>
+    <w:p>
+      <w:pPr>
+        <w:rPr>
+          <w:rFonts w:ascii="Times New Roman" w:hAnsi="Times New Roman"/>
+          <w:color w:val="auto"/>
+          <w:sz w:val="24"/>
+          <w:szCs w:val="24"/>
+        </w:rPr>
+      </w:pPr>
     </w:p>
     <w:p>
       <w:pPr>
@@ -2068,6 +2196,8 @@
           <w:rFonts w:ascii="Times New Roman" w:hAnsi="Times New Roman"/>
         </w:rPr>
       </w:pPr>
+      <w:bookmarkStart w:id="0" w:name="_GoBack"/>
+      <w:bookmarkEnd w:id="0"/>
       <w:r>
         <w:rPr>
           <w:rFonts w:ascii="Times New Roman" w:hAnsi="Times New Roman"/>
@@ -2106,6 +2236,7 @@
           <w:sz w:val="24"/>
           <w:szCs w:val="24"/>
         </w:rPr>
+        <w:lastRenderedPageBreak/>
         <w:t xml:space="preserve">Pressing the play button starts the main game loop. After being pressed, the person playing the game will select an audio file from their computer that will generate the level they are about to play. Once a track is selected, the main player object (a </w:t>
       </w:r>
       <w:proofErr w:type="spellStart"/>
@@ -2312,14 +2443,6 @@
     <w:p>
       <w:pPr>
         <w:pStyle w:val="Title"/>
-        <w:rPr>
-          <w:rFonts w:ascii="Times New Roman" w:hAnsi="Times New Roman"/>
-        </w:rPr>
-      </w:pPr>
-    </w:p>
-    <w:p>
-      <w:pPr>
-        <w:pStyle w:val="Title"/>
         <w:jc w:val="center"/>
         <w:rPr>
           <w:rFonts w:ascii="Times New Roman" w:hAnsi="Times New Roman"/>
@@ -2331,6 +2454,7 @@
           <w:noProof/>
           <w:lang w:eastAsia="en-US"/>
         </w:rPr>
+        <w:lastRenderedPageBreak/>
         <w:drawing>
           <wp:inline distT="0" distB="0" distL="0" distR="0" wp14:anchorId="03C2736E" wp14:editId="16AE530C">
             <wp:extent cx="4063365" cy="2635978"/>
@@ -2349,7 +2473,7 @@
                     </pic:cNvPicPr>
                   </pic:nvPicPr>
                   <pic:blipFill>
-                    <a:blip r:embed="rId12">
+                    <a:blip r:embed="rId13">
                       <a:extLst>
                         <a:ext uri="{28A0092B-C50C-407E-A947-70E740481C1C}">
                           <a14:useLocalDpi xmlns:a14="http://schemas.microsoft.com/office/drawing/2010/main" val="0"/>
@@ -2422,7 +2546,7 @@
                     </pic:cNvPicPr>
                   </pic:nvPicPr>
                   <pic:blipFill>
-                    <a:blip r:embed="rId13">
+                    <a:blip r:embed="rId14">
                       <a:extLst>
                         <a:ext uri="{28A0092B-C50C-407E-A947-70E740481C1C}">
                           <a14:useLocalDpi xmlns:a14="http://schemas.microsoft.com/office/drawing/2010/main" val="0"/>
@@ -2507,6 +2631,7 @@
           <w:sz w:val="24"/>
           <w:szCs w:val="24"/>
         </w:rPr>
+        <w:lastRenderedPageBreak/>
         <w:t xml:space="preserve">The Settings Menu is the menu that customizes the game. It contains various buttons that can be toggled by the user to have a more customizable and personal experience when playing the </w:t>
       </w:r>
       <w:r>
@@ -2819,42 +2944,7 @@
     </w:p>
     <w:p>
       <w:pPr>
-        <w:rPr>
-          <w:rFonts w:ascii="Times New Roman" w:hAnsi="Times New Roman"/>
-          <w:sz w:val="24"/>
-          <w:szCs w:val="24"/>
-        </w:rPr>
-      </w:pPr>
-    </w:p>
-    <w:p>
-      <w:pPr>
-        <w:rPr>
-          <w:rFonts w:ascii="Times New Roman" w:hAnsi="Times New Roman"/>
-          <w:sz w:val="24"/>
-          <w:szCs w:val="24"/>
-        </w:rPr>
-      </w:pPr>
-    </w:p>
-    <w:p>
-      <w:pPr>
-        <w:rPr>
-          <w:rFonts w:ascii="Times New Roman" w:hAnsi="Times New Roman"/>
-          <w:sz w:val="24"/>
-          <w:szCs w:val="24"/>
-        </w:rPr>
-      </w:pPr>
-    </w:p>
-    <w:p>
-      <w:pPr>
-        <w:rPr>
-          <w:rFonts w:ascii="Times New Roman" w:hAnsi="Times New Roman"/>
-          <w:sz w:val="24"/>
-          <w:szCs w:val="24"/>
-        </w:rPr>
-      </w:pPr>
-    </w:p>
-    <w:p>
-      <w:pPr>
+        <w:jc w:val="center"/>
         <w:rPr>
           <w:rFonts w:ascii="Times New Roman" w:hAnsi="Times New Roman"/>
           <w:sz w:val="24"/>
@@ -2869,6 +2959,7 @@
           <w:szCs w:val="24"/>
           <w:lang w:eastAsia="en-US"/>
         </w:rPr>
+        <w:lastRenderedPageBreak/>
         <w:drawing>
           <wp:inline distT="0" distB="0" distL="0" distR="0" wp14:anchorId="145760D9" wp14:editId="79B22480">
             <wp:extent cx="5943600" cy="3844925"/>
@@ -2887,7 +2978,7 @@
                     </pic:cNvPicPr>
                   </pic:nvPicPr>
                   <pic:blipFill>
-                    <a:blip r:embed="rId14">
+                    <a:blip r:embed="rId15">
                       <a:extLst>
                         <a:ext uri="{28A0092B-C50C-407E-A947-70E740481C1C}">
                           <a14:useLocalDpi xmlns:a14="http://schemas.microsoft.com/office/drawing/2010/main" val="0"/>
@@ -2981,20 +3072,38 @@
           <w:sz w:val="52"/>
         </w:rPr>
       </w:pPr>
-      <w:r>
+    </w:p>
+    <w:p>
+      <w:pPr>
         <w:rPr>
           <w:rFonts w:ascii="Times New Roman" w:hAnsi="Times New Roman"/>
           <w:color w:val="B2B2B2"/>
           <w:sz w:val="52"/>
         </w:rPr>
-        <w:t>[High Scores</w:t>
-      </w:r>
-      <w:r>
+      </w:pPr>
+    </w:p>
+    <w:p>
+      <w:pPr>
         <w:rPr>
           <w:rFonts w:ascii="Times New Roman" w:hAnsi="Times New Roman"/>
           <w:color w:val="B2B2B2"/>
           <w:sz w:val="52"/>
         </w:rPr>
+      </w:pPr>
+      <w:r>
+        <w:rPr>
+          <w:rFonts w:ascii="Times New Roman" w:hAnsi="Times New Roman"/>
+          <w:color w:val="B2B2B2"/>
+          <w:sz w:val="52"/>
+        </w:rPr>
+        <w:t>[High Scores</w:t>
+      </w:r>
+      <w:r>
+        <w:rPr>
+          <w:rFonts w:ascii="Times New Roman" w:hAnsi="Times New Roman"/>
+          <w:color w:val="B2B2B2"/>
+          <w:sz w:val="52"/>
+        </w:rPr>
         <w:t>]</w:t>
       </w:r>
     </w:p>
@@ -3014,6 +3123,7 @@
           <w:sz w:val="24"/>
           <w:szCs w:val="24"/>
         </w:rPr>
+        <w:lastRenderedPageBreak/>
         <w:t>Summary:</w:t>
       </w:r>
     </w:p>
@@ -3033,17 +3143,18 @@
           <w:sz w:val="24"/>
           <w:szCs w:val="24"/>
         </w:rPr>
-        <w:t>This module describes the function of the High Scores menu as well</w:t>
-      </w:r>
-      <w:r>
+        <w:t>This module describes the function of the High Scores menu as well as the ability to track a user’s progress based on the difference in scores.  The High Scores menu is a basic menu that is used to track the greatest scores achieved by the users while playing the game. These scores can in turn be compared to determine if a specific user is progressing.</w:t>
+      </w:r>
+    </w:p>
+    <w:p>
+      <w:pPr>
         <w:rPr>
           <w:rFonts w:ascii="Times New Roman" w:hAnsi="Times New Roman"/>
           <w:color w:val="auto"/>
           <w:sz w:val="24"/>
           <w:szCs w:val="24"/>
         </w:rPr>
-        <w:t xml:space="preserve"> as the ability to track a user</w:t>
-      </w:r>
+      </w:pPr>
       <w:r>
         <w:rPr>
           <w:rFonts w:ascii="Times New Roman" w:hAnsi="Times New Roman"/>
@@ -3051,43 +3162,6 @@
           <w:sz w:val="24"/>
           <w:szCs w:val="24"/>
         </w:rPr>
-        <w:t>’</w:t>
-      </w:r>
-      <w:r>
-        <w:rPr>
-          <w:rFonts w:ascii="Times New Roman" w:hAnsi="Times New Roman"/>
-          <w:color w:val="auto"/>
-          <w:sz w:val="24"/>
-          <w:szCs w:val="24"/>
-        </w:rPr>
-        <w:t>s</w:t>
-      </w:r>
-      <w:r>
-        <w:rPr>
-          <w:rFonts w:ascii="Times New Roman" w:hAnsi="Times New Roman"/>
-          <w:color w:val="auto"/>
-          <w:sz w:val="24"/>
-          <w:szCs w:val="24"/>
-        </w:rPr>
-        <w:t xml:space="preserve"> progress based on the difference in scores.  The High Scores menu is a basic menu that is used to track the greatest scores achieved by the users while playing the game. These scores can in turn be compared to determine if a specific user is progressing.</w:t>
-      </w:r>
-    </w:p>
-    <w:p>
-      <w:pPr>
-        <w:rPr>
-          <w:rFonts w:ascii="Times New Roman" w:hAnsi="Times New Roman"/>
-          <w:color w:val="auto"/>
-          <w:sz w:val="24"/>
-          <w:szCs w:val="24"/>
-        </w:rPr>
-      </w:pPr>
-      <w:r>
-        <w:rPr>
-          <w:rFonts w:ascii="Times New Roman" w:hAnsi="Times New Roman"/>
-          <w:color w:val="auto"/>
-          <w:sz w:val="24"/>
-          <w:szCs w:val="24"/>
-        </w:rPr>
         <w:t>Detailed Information:</w:t>
       </w:r>
     </w:p>
@@ -3105,23 +3179,7 @@
           <w:sz w:val="24"/>
           <w:szCs w:val="24"/>
         </w:rPr>
-        <w:t>The High Scores menu will be used to display the highest scores achieved by all users.</w:t>
-      </w:r>
-      <w:r>
-        <w:rPr>
-          <w:rFonts w:ascii="Times New Roman" w:hAnsi="Times New Roman"/>
-          <w:sz w:val="24"/>
-          <w:szCs w:val="24"/>
-        </w:rPr>
-        <w:t xml:space="preserve"> Each entry will have the user’s</w:t>
-      </w:r>
-      <w:r>
-        <w:rPr>
-          <w:rFonts w:ascii="Times New Roman" w:hAnsi="Times New Roman"/>
-          <w:sz w:val="24"/>
-          <w:szCs w:val="24"/>
-        </w:rPr>
-        <w:t xml:space="preserve"> initials aligned along the left side of the screen and the corresponding score aligned on the right side of the screen. The scores will be listed in descending order with the highest score at the top of the screen. The ranking of the stored scores will create a competitive nature in the game. The user will always be trying to achieve a greater score and to secure a spot higher in the menu.</w:t>
+        <w:t>The High Scores menu will be used to display the highest scores achieved by all users. Each entry will have the user’s initials aligned along the left side of the screen and the corresponding score aligned on the right side of the screen. The scores will be listed in descending order with the highest score at the top of the screen. The ranking of the stored scores will create a competitive nature in the game. The user will always be trying to achieve a greater score and to secure a spot higher in the menu.</w:t>
       </w:r>
     </w:p>
     <w:p>
@@ -3213,51 +3271,17 @@
     </w:p>
     <w:p>
       <w:pPr>
-        <w:rPr>
-          <w:rFonts w:ascii="Times New Roman" w:hAnsi="Times New Roman"/>
-          <w:sz w:val="24"/>
-          <w:szCs w:val="24"/>
-        </w:rPr>
-      </w:pPr>
-    </w:p>
-    <w:p>
-      <w:pPr>
-        <w:rPr>
-          <w:rFonts w:ascii="Times New Roman" w:hAnsi="Times New Roman"/>
-          <w:sz w:val="24"/>
-          <w:szCs w:val="24"/>
-        </w:rPr>
-      </w:pPr>
-    </w:p>
-    <w:p>
-      <w:pPr>
-        <w:rPr>
-          <w:rFonts w:ascii="Times New Roman" w:hAnsi="Times New Roman"/>
-          <w:sz w:val="24"/>
-          <w:szCs w:val="24"/>
-        </w:rPr>
-      </w:pPr>
-    </w:p>
-    <w:p>
-      <w:pPr>
-        <w:rPr>
-          <w:rFonts w:ascii="Times New Roman" w:hAnsi="Times New Roman"/>
-          <w:sz w:val="24"/>
-          <w:szCs w:val="24"/>
-        </w:rPr>
-      </w:pPr>
-    </w:p>
-    <w:p>
-      <w:pPr>
-        <w:rPr>
-          <w:rFonts w:ascii="Times New Roman" w:hAnsi="Times New Roman"/>
-          <w:sz w:val="24"/>
-          <w:szCs w:val="24"/>
-        </w:rPr>
-      </w:pPr>
-    </w:p>
-    <w:p>
-      <w:pPr>
+        <w:jc w:val="center"/>
+        <w:rPr>
+          <w:rFonts w:ascii="Times New Roman" w:hAnsi="Times New Roman"/>
+          <w:sz w:val="24"/>
+          <w:szCs w:val="24"/>
+        </w:rPr>
+      </w:pPr>
+    </w:p>
+    <w:p>
+      <w:pPr>
+        <w:jc w:val="center"/>
         <w:rPr>
           <w:rFonts w:ascii="Times New Roman" w:hAnsi="Times New Roman"/>
           <w:sz w:val="24"/>
@@ -3272,11 +3296,12 @@
           <w:szCs w:val="24"/>
           <w:lang w:eastAsia="en-US"/>
         </w:rPr>
+        <w:lastRenderedPageBreak/>
         <w:drawing>
-          <wp:inline distT="0" distB="0" distL="0" distR="0" wp14:anchorId="0A7F34B4" wp14:editId="4F99690F">
-            <wp:extent cx="5943600" cy="3855720"/>
-            <wp:effectExtent l="0" t="0" r="0" b="5080"/>
-            <wp:docPr id="7" name="Picture 7" descr="Mac OS X:Users:brandonscott:Documents:Engineering100:Project:The-Great-Audio-Race:high scores menu.png"/>
+          <wp:inline distT="0" distB="0" distL="0" distR="0" wp14:anchorId="7F8A9FE7" wp14:editId="2E422606">
+            <wp:extent cx="5934075" cy="3851910"/>
+            <wp:effectExtent l="0" t="0" r="9525" b="8890"/>
+            <wp:docPr id="8" name="Picture 1" descr="Macintosh HD:Users:tpennebacker:Documents:That One Group:The-Great-Audio-Race:high scores menu.png"/>
             <wp:cNvGraphicFramePr>
               <a:graphicFrameLocks xmlns:a="http://schemas.openxmlformats.org/drawingml/2006/main" noChangeAspect="1"/>
             </wp:cNvGraphicFramePr>
@@ -3284,13 +3309,13 @@
               <a:graphicData uri="http://schemas.openxmlformats.org/drawingml/2006/picture">
                 <pic:pic xmlns:pic="http://schemas.openxmlformats.org/drawingml/2006/picture">
                   <pic:nvPicPr>
-                    <pic:cNvPr id="0" name="Picture 6" descr="Mac OS X:Users:brandonscott:Documents:Engineering100:Project:The-Great-Audio-Race:high scores menu.png"/>
+                    <pic:cNvPr id="0" name="Picture 1" descr="Macintosh HD:Users:tpennebacker:Documents:That One Group:The-Great-Audio-Race:high scores menu.png"/>
                     <pic:cNvPicPr>
                       <a:picLocks noChangeAspect="1" noChangeArrowheads="1"/>
                     </pic:cNvPicPr>
                   </pic:nvPicPr>
                   <pic:blipFill>
-                    <a:blip r:embed="rId15">
+                    <a:blip r:embed="rId16">
                       <a:extLst>
                         <a:ext uri="{28A0092B-C50C-407E-A947-70E740481C1C}">
                           <a14:useLocalDpi xmlns:a14="http://schemas.microsoft.com/office/drawing/2010/main" val="0"/>
@@ -3305,7 +3330,7 @@
                   <pic:spPr bwMode="auto">
                     <a:xfrm>
                       <a:off x="0" y="0"/>
-                      <a:ext cx="5943600" cy="3855720"/>
+                      <a:ext cx="5934075" cy="3851910"/>
                     </a:xfrm>
                     <a:prstGeom prst="rect">
                       <a:avLst/>
@@ -3323,10 +3348,12 @@
       </w:r>
     </w:p>
     <w:sectPr>
-      <w:headerReference w:type="even" r:id="rId16"/>
-      <w:headerReference w:type="default" r:id="rId17"/>
-      <w:footerReference w:type="even" r:id="rId18"/>
-      <w:footerReference w:type="default" r:id="rId19"/>
+      <w:headerReference w:type="even" r:id="rId17"/>
+      <w:headerReference w:type="default" r:id="rId18"/>
+      <w:footerReference w:type="even" r:id="rId19"/>
+      <w:footerReference w:type="default" r:id="rId20"/>
+      <w:headerReference w:type="first" r:id="rId21"/>
+      <w:footerReference w:type="first" r:id="rId22"/>
       <w:pgSz w:w="12240" w:h="15840" w:code="1"/>
       <w:pgMar w:top="1440" w:right="1440" w:bottom="1440" w:left="1440" w:header="720" w:footer="720" w:gutter="0"/>
       <w:cols w:space="576"/>
@@ -3363,7 +3390,7 @@
 </file>
 
 <file path=word/footer1.xml><?xml version="1.0" encoding="utf-8"?>
-<w:ftr xmlns:wpc="http://schemas.microsoft.com/office/word/2010/wordprocessingCanvas" xmlns:mo="http://schemas.microsoft.com/office/mac/office/2008/main" xmlns:mc="http://schemas.openxmlformats.org/markup-compatibility/2006" xmlns:mv="urn:schemas-microsoft-com:mac:vml" xmlns:o="urn:schemas-microsoft-com:office:office" xmlns:r="http://schemas.openxmlformats.org/officeDocument/2006/relationships" xmlns:m="http://schemas.openxmlformats.org/officeDocument/2006/math" xmlns:v="urn:schemas-microsoft-com:vml" xmlns:wp14="http://schemas.microsoft.com/office/word/2010/wordprocessingDrawing" xmlns:wp="http://schemas.openxmlformats.org/drawingml/2006/wordprocessingDrawing" xmlns:w10="urn:schemas-microsoft-com:office:word" xmlns:w="http://schemas.openxmlformats.org/wordprocessingml/2006/main" xmlns:w14="http://schemas.microsoft.com/office/word/2010/wordml" xmlns:wpg="http://schemas.microsoft.com/office/word/2010/wordprocessingGroup" xmlns:wpi="http://schemas.microsoft.com/office/word/2010/wordprocessingInk" xmlns:wne="http://schemas.microsoft.com/office/word/2006/wordml" xmlns:wps="http://schemas.microsoft.com/office/word/2010/wordprocessingShape" mc:Ignorable="w14 wp14">
+<w:ftr xmlns:wpc="http://schemas.microsoft.com/office/word/2010/wordprocessingCanvas" xmlns:mo="http://schemas.microsoft.com/office/mac/office/2008/main" xmlns:mc="http://schemas.openxmlformats.org/markup-compatibility/2006" xmlns:mv="urn:schemas-microsoft-com:mac:vml" xmlns:o="urn:schemas-microsoft-com:office:office" xmlns:r="http://schemas.openxmlformats.org/officeDocument/2006/relationships" xmlns:m="http://schemas.openxmlformats.org/officeDocument/2006/math" xmlns:v="urn:schemas-microsoft-com:vml" xmlns:wp14="http://schemas.microsoft.com/office/word/2010/wordprocessingDrawing" xmlns:wp="http://schemas.openxmlformats.org/drawingml/2006/wordprocessingDrawing" xmlns:w10="urn:schemas-microsoft-com:office:word" xmlns:w="http://schemas.openxmlformats.org/wordprocessingml/2006/main" xmlns:w14="http://schemas.microsoft.com/office/word/2010/wordml" xmlns:wpg="http://schemas.microsoft.com/office/word/2010/wordprocessingGroup" xmlns:wpi="http://schemas.microsoft.com/office/word/2010/wordprocessingInk" xmlns:wne="http://schemas.microsoft.com/office/word/2006/wordml" xmlns:wps="http://schemas.microsoft.com/office/word/2010/wordprocessingShape" mc:Ignorable="w14 wp14 mv">
   <w:p>
     <w:pPr>
       <w:pStyle w:val="FooterLeft"/>
@@ -3391,7 +3418,7 @@
       <w:rPr>
         <w:noProof/>
       </w:rPr>
-      <w:t>2</w:t>
+      <w:t>4</w:t>
     </w:r>
     <w:r>
       <w:rPr>
@@ -3409,7 +3436,7 @@
 </file>
 
 <file path=word/footer2.xml><?xml version="1.0" encoding="utf-8"?>
-<w:ftr xmlns:wpc="http://schemas.microsoft.com/office/word/2010/wordprocessingCanvas" xmlns:mo="http://schemas.microsoft.com/office/mac/office/2008/main" xmlns:mc="http://schemas.openxmlformats.org/markup-compatibility/2006" xmlns:mv="urn:schemas-microsoft-com:mac:vml" xmlns:o="urn:schemas-microsoft-com:office:office" xmlns:r="http://schemas.openxmlformats.org/officeDocument/2006/relationships" xmlns:m="http://schemas.openxmlformats.org/officeDocument/2006/math" xmlns:v="urn:schemas-microsoft-com:vml" xmlns:wp14="http://schemas.microsoft.com/office/word/2010/wordprocessingDrawing" xmlns:wp="http://schemas.openxmlformats.org/drawingml/2006/wordprocessingDrawing" xmlns:w10="urn:schemas-microsoft-com:office:word" xmlns:w="http://schemas.openxmlformats.org/wordprocessingml/2006/main" xmlns:w14="http://schemas.microsoft.com/office/word/2010/wordml" xmlns:wpg="http://schemas.microsoft.com/office/word/2010/wordprocessingGroup" xmlns:wpi="http://schemas.microsoft.com/office/word/2010/wordprocessingInk" xmlns:wne="http://schemas.microsoft.com/office/word/2006/wordml" xmlns:wps="http://schemas.microsoft.com/office/word/2010/wordprocessingShape" mc:Ignorable="w14 wp14">
+<w:ftr xmlns:wpc="http://schemas.microsoft.com/office/word/2010/wordprocessingCanvas" xmlns:mo="http://schemas.microsoft.com/office/mac/office/2008/main" xmlns:mc="http://schemas.openxmlformats.org/markup-compatibility/2006" xmlns:mv="urn:schemas-microsoft-com:mac:vml" xmlns:o="urn:schemas-microsoft-com:office:office" xmlns:r="http://schemas.openxmlformats.org/officeDocument/2006/relationships" xmlns:m="http://schemas.openxmlformats.org/officeDocument/2006/math" xmlns:v="urn:schemas-microsoft-com:vml" xmlns:wp14="http://schemas.microsoft.com/office/word/2010/wordprocessingDrawing" xmlns:wp="http://schemas.openxmlformats.org/drawingml/2006/wordprocessingDrawing" xmlns:w10="urn:schemas-microsoft-com:office:word" xmlns:w="http://schemas.openxmlformats.org/wordprocessingml/2006/main" xmlns:w14="http://schemas.microsoft.com/office/word/2010/wordml" xmlns:wpg="http://schemas.microsoft.com/office/word/2010/wordprocessingGroup" xmlns:wpi="http://schemas.microsoft.com/office/word/2010/wordprocessingInk" xmlns:wne="http://schemas.microsoft.com/office/word/2006/wordml" xmlns:wps="http://schemas.microsoft.com/office/word/2010/wordprocessingShape" mc:Ignorable="w14 wp14 mv">
   <w:p>
     <w:pPr>
       <w:pStyle w:val="FooterRight"/>
@@ -3453,6 +3480,16 @@
 </w:ftr>
 </file>
 
+<file path=word/footer3.xml><?xml version="1.0" encoding="utf-8"?>
+<w:ftr xmlns:wpc="http://schemas.microsoft.com/office/word/2010/wordprocessingCanvas" xmlns:mo="http://schemas.microsoft.com/office/mac/office/2008/main" xmlns:mc="http://schemas.openxmlformats.org/markup-compatibility/2006" xmlns:mv="urn:schemas-microsoft-com:mac:vml" xmlns:o="urn:schemas-microsoft-com:office:office" xmlns:r="http://schemas.openxmlformats.org/officeDocument/2006/relationships" xmlns:m="http://schemas.openxmlformats.org/officeDocument/2006/math" xmlns:v="urn:schemas-microsoft-com:vml" xmlns:wp14="http://schemas.microsoft.com/office/word/2010/wordprocessingDrawing" xmlns:wp="http://schemas.openxmlformats.org/drawingml/2006/wordprocessingDrawing" xmlns:w10="urn:schemas-microsoft-com:office:word" xmlns:w="http://schemas.openxmlformats.org/wordprocessingml/2006/main" xmlns:w14="http://schemas.microsoft.com/office/word/2010/wordml" xmlns:wpg="http://schemas.microsoft.com/office/word/2010/wordprocessingGroup" xmlns:wpi="http://schemas.microsoft.com/office/word/2010/wordprocessingInk" xmlns:wne="http://schemas.microsoft.com/office/word/2006/wordml" xmlns:wps="http://schemas.microsoft.com/office/word/2010/wordprocessingShape" mc:Ignorable="w14 wp14 mv">
+  <w:p>
+    <w:pPr>
+      <w:pStyle w:val="Footer"/>
+    </w:pPr>
+  </w:p>
+</w:ftr>
+</file>
+
 <file path=word/footnotes.xml><?xml version="1.0" encoding="utf-8"?>
 <w:footnotes xmlns:wpc="http://schemas.microsoft.com/office/word/2010/wordprocessingCanvas" xmlns:mo="http://schemas.microsoft.com/office/mac/office/2008/main" xmlns:mc="http://schemas.openxmlformats.org/markup-compatibility/2006" xmlns:mv="urn:schemas-microsoft-com:mac:vml" xmlns:o="urn:schemas-microsoft-com:office:office" xmlns:r="http://schemas.openxmlformats.org/officeDocument/2006/relationships" xmlns:m="http://schemas.openxmlformats.org/officeDocument/2006/math" xmlns:v="urn:schemas-microsoft-com:vml" xmlns:wp14="http://schemas.microsoft.com/office/word/2010/wordprocessingDrawing" xmlns:wp="http://schemas.openxmlformats.org/drawingml/2006/wordprocessingDrawing" xmlns:w10="urn:schemas-microsoft-com:office:word" xmlns:w="http://schemas.openxmlformats.org/wordprocessingml/2006/main" xmlns:w14="http://schemas.microsoft.com/office/word/2010/wordml" xmlns:wpg="http://schemas.microsoft.com/office/word/2010/wordprocessingGroup" xmlns:wpi="http://schemas.microsoft.com/office/word/2010/wordprocessingInk" xmlns:wne="http://schemas.microsoft.com/office/word/2006/wordml" xmlns:wps="http://schemas.microsoft.com/office/word/2010/wordprocessingShape" mc:Ignorable="w14 wp14">
   <w:footnote w:type="separator" w:id="-1">
@@ -3479,12 +3516,47 @@
 </file>
 
 <file path=word/header1.xml><?xml version="1.0" encoding="utf-8"?>
-<w:hdr xmlns:wpc="http://schemas.microsoft.com/office/word/2010/wordprocessingCanvas" xmlns:mo="http://schemas.microsoft.com/office/mac/office/2008/main" xmlns:mc="http://schemas.openxmlformats.org/markup-compatibility/2006" xmlns:mv="urn:schemas-microsoft-com:mac:vml" xmlns:o="urn:schemas-microsoft-com:office:office" xmlns:r="http://schemas.openxmlformats.org/officeDocument/2006/relationships" xmlns:m="http://schemas.openxmlformats.org/officeDocument/2006/math" xmlns:v="urn:schemas-microsoft-com:vml" xmlns:wp14="http://schemas.microsoft.com/office/word/2010/wordprocessingDrawing" xmlns:wp="http://schemas.openxmlformats.org/drawingml/2006/wordprocessingDrawing" xmlns:w10="urn:schemas-microsoft-com:office:word" xmlns:w="http://schemas.openxmlformats.org/wordprocessingml/2006/main" xmlns:w14="http://schemas.microsoft.com/office/word/2010/wordml" xmlns:wpg="http://schemas.microsoft.com/office/word/2010/wordprocessingGroup" xmlns:wpi="http://schemas.microsoft.com/office/word/2010/wordprocessingInk" xmlns:wne="http://schemas.microsoft.com/office/word/2006/wordml" xmlns:wps="http://schemas.microsoft.com/office/word/2010/wordprocessingShape" mc:Ignorable="w14 wp14">
+<w:hdr xmlns:wpc="http://schemas.microsoft.com/office/word/2010/wordprocessingCanvas" xmlns:mo="http://schemas.microsoft.com/office/mac/office/2008/main" xmlns:mc="http://schemas.openxmlformats.org/markup-compatibility/2006" xmlns:mv="urn:schemas-microsoft-com:mac:vml" xmlns:o="urn:schemas-microsoft-com:office:office" xmlns:r="http://schemas.openxmlformats.org/officeDocument/2006/relationships" xmlns:m="http://schemas.openxmlformats.org/officeDocument/2006/math" xmlns:v="urn:schemas-microsoft-com:vml" xmlns:wp14="http://schemas.microsoft.com/office/word/2010/wordprocessingDrawing" xmlns:wp="http://schemas.openxmlformats.org/drawingml/2006/wordprocessingDrawing" xmlns:w10="urn:schemas-microsoft-com:office:word" xmlns:w="http://schemas.openxmlformats.org/wordprocessingml/2006/main" xmlns:w14="http://schemas.microsoft.com/office/word/2010/wordml" xmlns:wpg="http://schemas.microsoft.com/office/word/2010/wordprocessingGroup" xmlns:wpi="http://schemas.microsoft.com/office/word/2010/wordprocessingInk" xmlns:wne="http://schemas.microsoft.com/office/word/2006/wordml" xmlns:wps="http://schemas.microsoft.com/office/word/2010/wordprocessingShape" mc:Ignorable="w14 wp14 mv">
   <w:p>
     <w:pPr>
       <w:pStyle w:val="HeaderLeft"/>
       <w:jc w:val="right"/>
     </w:pPr>
+    <w:r>
+      <w:rPr>
+        <w:noProof/>
+        <w:lang w:eastAsia="en-US"/>
+      </w:rPr>
+      <w:pict w14:anchorId="43D4F4D3">
+        <v:shapetype id="_x0000_t136" coordsize="21600,21600" o:spt="136" adj="10800" path="m@7,0l@8,0m@5,21600l@6,21600e">
+          <v:formulas>
+            <v:f eqn="sum #0 0 10800"/>
+            <v:f eqn="prod #0 2 1"/>
+            <v:f eqn="sum 21600 0 @1"/>
+            <v:f eqn="sum 0 0 @2"/>
+            <v:f eqn="sum 21600 0 @3"/>
+            <v:f eqn="if @0 @3 0"/>
+            <v:f eqn="if @0 21600 @1"/>
+            <v:f eqn="if @0 0 @2"/>
+            <v:f eqn="if @0 @4 21600"/>
+            <v:f eqn="mid @5 @6"/>
+            <v:f eqn="mid @8 @5"/>
+            <v:f eqn="mid @7 @8"/>
+            <v:f eqn="mid @6 @7"/>
+            <v:f eqn="sum @6 0 @5"/>
+          </v:formulas>
+          <v:path textpathok="t" o:connecttype="custom" o:connectlocs="@9,0;@10,10800;@11,21600;@12,10800" o:connectangles="270,180,90,0"/>
+          <v:textpath on="t" fitshape="t"/>
+          <v:handles>
+            <v:h position="#0,bottomRight" xrange="6629,14971"/>
+          </v:handles>
+          <o:lock v:ext="edit" text="t" shapetype="t"/>
+        </v:shapetype>
+        <v:shape id="PowerPlusWaterMarkObject2" o:spid="_x0000_s2050" type="#_x0000_t136" style="position:absolute;left:0;text-align:left;margin-left:0;margin-top:0;width:604.85pt;height:54.95pt;rotation:315;z-index:-251655168;mso-wrap-edited:f;mso-position-horizontal:center;mso-position-horizontal-relative:margin;mso-position-vertical:center;mso-position-vertical-relative:margin" wrapcoords="21251 7397 21090 7101 20742 7397 20662 7989 20018 7101 19831 7397 19616 8284 19509 8876 18812 7101 18544 7397 18384 7693 18357 8876 17794 5030 17419 3254 17312 4142 17017 4438 16990 4734 16936 13019 12595 -28405 15221 7989 14659 3550 14498 5030 14551 7101 14149 3550 14015 4142 13989 7693 13881 7101 13479 7397 13372 7989 12783 7693 12139 7397 11228 4142 11121 4438 11014 5326 10746 12131 10719 11835 9728 7397 9352 4438 9272 4438 9111 7397 8254 7397 8066 7693 8039 8876 7342 7101 7101 7693 6860 9468 6699 7693 6190 6509 6056 7101 5815 5621 5225 3550 4904 4438 4716 5030 4636 5917 4421 8580 4261 10947 5145 23671 6485 38761 3537 9468 3162 6213 3028 7101 2840 7693 2599 9172 1473 3550 0 4438 -80 5621 455 12131 428 16273 455 16569 616 18049 723 17753 803 15682 1581 18345 2304 18049 2331 13019 2760 17161 3242 19528 3537 17753 3537 16569 3564 13019 6485 38169 5306 18641 5734 17161 6136 18049 6270 17753 6378 10652 6994 17161 7476 19824 7691 18049 8334 18641 9460 18049 9808 18049 9888 16569 9513 11539 10666 18345 10773 18049 10960 14498 11121 15682 11818 18641 11925 18049 12541 18345 12622 18936 12943 18049 13051 16865 13828 18641 14203 18049 14257 17161 14551 18049 14739 18049 14793 16569 14819 16569 15623 18641 15891 17161 16266 13019 15918 8876 12541 -28405 16963 17161 17151 18641 17499 13019 18008 18049 18652 18641 19724 17457 19831 18049 20313 18049 20394 17753 21064 18345 21492 17161 21519 16569 21519 10947 21519 10356 21251 7397" fillcolor="silver" stroked="f">
+          <v:textpath style="font-family:&quot;Verdana&quot;;font-size:1pt" string="The Great Audio Race"/>
+        </v:shape>
+      </w:pict>
+    </w:r>
     <w:r>
       <w:rPr>
         <w:color w:val="B2B2B2"/>
@@ -3504,11 +3576,46 @@
 </file>
 
 <file path=word/header2.xml><?xml version="1.0" encoding="utf-8"?>
-<w:hdr xmlns:wpc="http://schemas.microsoft.com/office/word/2010/wordprocessingCanvas" xmlns:mo="http://schemas.microsoft.com/office/mac/office/2008/main" xmlns:mc="http://schemas.openxmlformats.org/markup-compatibility/2006" xmlns:mv="urn:schemas-microsoft-com:mac:vml" xmlns:o="urn:schemas-microsoft-com:office:office" xmlns:r="http://schemas.openxmlformats.org/officeDocument/2006/relationships" xmlns:m="http://schemas.openxmlformats.org/officeDocument/2006/math" xmlns:v="urn:schemas-microsoft-com:vml" xmlns:wp14="http://schemas.microsoft.com/office/word/2010/wordprocessingDrawing" xmlns:wp="http://schemas.openxmlformats.org/drawingml/2006/wordprocessingDrawing" xmlns:w10="urn:schemas-microsoft-com:office:word" xmlns:w="http://schemas.openxmlformats.org/wordprocessingml/2006/main" xmlns:w14="http://schemas.microsoft.com/office/word/2010/wordml" xmlns:wpg="http://schemas.microsoft.com/office/word/2010/wordprocessingGroup" xmlns:wpi="http://schemas.microsoft.com/office/word/2010/wordprocessingInk" xmlns:wne="http://schemas.microsoft.com/office/word/2006/wordml" xmlns:wps="http://schemas.microsoft.com/office/word/2010/wordprocessingShape" mc:Ignorable="w14 wp14">
+<w:hdr xmlns:wpc="http://schemas.microsoft.com/office/word/2010/wordprocessingCanvas" xmlns:mo="http://schemas.microsoft.com/office/mac/office/2008/main" xmlns:mc="http://schemas.openxmlformats.org/markup-compatibility/2006" xmlns:mv="urn:schemas-microsoft-com:mac:vml" xmlns:o="urn:schemas-microsoft-com:office:office" xmlns:r="http://schemas.openxmlformats.org/officeDocument/2006/relationships" xmlns:m="http://schemas.openxmlformats.org/officeDocument/2006/math" xmlns:v="urn:schemas-microsoft-com:vml" xmlns:wp14="http://schemas.microsoft.com/office/word/2010/wordprocessingDrawing" xmlns:wp="http://schemas.openxmlformats.org/drawingml/2006/wordprocessingDrawing" xmlns:w10="urn:schemas-microsoft-com:office:word" xmlns:w="http://schemas.openxmlformats.org/wordprocessingml/2006/main" xmlns:w14="http://schemas.microsoft.com/office/word/2010/wordml" xmlns:wpg="http://schemas.microsoft.com/office/word/2010/wordprocessingGroup" xmlns:wpi="http://schemas.microsoft.com/office/word/2010/wordprocessingInk" xmlns:wne="http://schemas.microsoft.com/office/word/2006/wordml" xmlns:wps="http://schemas.microsoft.com/office/word/2010/wordprocessingShape" mc:Ignorable="w14 wp14 mv">
   <w:p>
     <w:pPr>
       <w:pStyle w:val="HeaderRight"/>
     </w:pPr>
+    <w:r>
+      <w:rPr>
+        <w:noProof/>
+        <w:lang w:eastAsia="en-US"/>
+      </w:rPr>
+      <w:pict w14:anchorId="3C7BDC21">
+        <v:shapetype id="_x0000_t136" coordsize="21600,21600" o:spt="136" adj="10800" path="m@7,0l@8,0m@5,21600l@6,21600e">
+          <v:formulas>
+            <v:f eqn="sum #0 0 10800"/>
+            <v:f eqn="prod #0 2 1"/>
+            <v:f eqn="sum 21600 0 @1"/>
+            <v:f eqn="sum 0 0 @2"/>
+            <v:f eqn="sum 21600 0 @3"/>
+            <v:f eqn="if @0 @3 0"/>
+            <v:f eqn="if @0 21600 @1"/>
+            <v:f eqn="if @0 0 @2"/>
+            <v:f eqn="if @0 @4 21600"/>
+            <v:f eqn="mid @5 @6"/>
+            <v:f eqn="mid @8 @5"/>
+            <v:f eqn="mid @7 @8"/>
+            <v:f eqn="mid @6 @7"/>
+            <v:f eqn="sum @6 0 @5"/>
+          </v:formulas>
+          <v:path textpathok="t" o:connecttype="custom" o:connectlocs="@9,0;@10,10800;@11,21600;@12,10800" o:connectangles="270,180,90,0"/>
+          <v:textpath on="t" fitshape="t"/>
+          <v:handles>
+            <v:h position="#0,bottomRight" xrange="6629,14971"/>
+          </v:handles>
+          <o:lock v:ext="edit" text="t" shapetype="t"/>
+        </v:shapetype>
+        <v:shape id="PowerPlusWaterMarkObject1" o:spid="_x0000_s2049" type="#_x0000_t136" style="position:absolute;left:0;text-align:left;margin-left:0;margin-top:0;width:604.85pt;height:54.95pt;rotation:315;z-index:-251657216;mso-wrap-edited:f;mso-position-horizontal:center;mso-position-horizontal-relative:margin;mso-position-vertical:center;mso-position-vertical-relative:margin" wrapcoords="21251 7397 21090 7101 20742 7397 20662 7989 20018 7101 19831 7397 19616 8284 19509 8876 18812 7101 18544 7397 18384 7693 18357 8876 17794 5030 17419 3254 17312 4142 17017 4438 16990 4734 16936 13019 12595 -28405 15221 7989 14659 3550 14498 5030 14551 7101 14149 3550 14015 4142 13989 7693 13881 7101 13479 7397 13372 7989 12783 7693 12139 7397 11228 4142 11121 4438 11014 5326 10746 12131 10719 11835 9728 7397 9352 4438 9272 4438 9111 7397 8254 7397 8066 7693 8039 8876 7342 7101 7101 7693 6860 9468 6699 7693 6190 6509 6056 7101 5815 5621 5225 3550 4904 4438 4716 5030 4636 5917 4421 8580 4261 10947 5145 23671 6485 38761 3537 9468 3162 6213 3028 7101 2840 7693 2599 9172 1473 3550 0 4438 -80 5621 455 12131 428 16273 455 16569 616 18049 723 17753 803 15682 1581 18345 2304 18049 2331 13019 2760 17161 3242 19528 3537 17753 3537 16569 3564 13019 6485 38169 5306 18641 5734 17161 6136 18049 6270 17753 6378 10652 6994 17161 7476 19824 7691 18049 8334 18641 9460 18049 9808 18049 9888 16569 9513 11539 10666 18345 10773 18049 10960 14498 11121 15682 11818 18641 11925 18049 12541 18345 12622 18936 12943 18049 13051 16865 13828 18641 14203 18049 14257 17161 14551 18049 14739 18049 14793 16569 14819 16569 15623 18641 15891 17161 16266 13019 15918 8876 12541 -28405 16963 17161 17151 18641 17499 13019 18008 18049 18652 18641 19724 17457 19831 18049 20313 18049 20394 17753 21064 18345 21492 17161 21519 16569 21519 10947 21519 10356 21251 7397" fillcolor="silver" stroked="f">
+          <v:textpath style="font-family:&quot;Verdana&quot;;font-size:1pt" string="The Great Audio Race"/>
+        </v:shape>
+      </w:pict>
+    </w:r>
     <w:r>
       <w:rPr>
         <w:color w:val="B2B2B2"/>
@@ -3523,6 +3630,51 @@
     <w:pPr>
       <w:pStyle w:val="Header"/>
     </w:pPr>
+  </w:p>
+</w:hdr>
+</file>
+
+<file path=word/header3.xml><?xml version="1.0" encoding="utf-8"?>
+<w:hdr xmlns:wpc="http://schemas.microsoft.com/office/word/2010/wordprocessingCanvas" xmlns:mo="http://schemas.microsoft.com/office/mac/office/2008/main" xmlns:mc="http://schemas.openxmlformats.org/markup-compatibility/2006" xmlns:mv="urn:schemas-microsoft-com:mac:vml" xmlns:o="urn:schemas-microsoft-com:office:office" xmlns:r="http://schemas.openxmlformats.org/officeDocument/2006/relationships" xmlns:m="http://schemas.openxmlformats.org/officeDocument/2006/math" xmlns:v="urn:schemas-microsoft-com:vml" xmlns:wp14="http://schemas.microsoft.com/office/word/2010/wordprocessingDrawing" xmlns:wp="http://schemas.openxmlformats.org/drawingml/2006/wordprocessingDrawing" xmlns:w10="urn:schemas-microsoft-com:office:word" xmlns:w="http://schemas.openxmlformats.org/wordprocessingml/2006/main" xmlns:w14="http://schemas.microsoft.com/office/word/2010/wordml" xmlns:wpg="http://schemas.microsoft.com/office/word/2010/wordprocessingGroup" xmlns:wpi="http://schemas.microsoft.com/office/word/2010/wordprocessingInk" xmlns:wne="http://schemas.microsoft.com/office/word/2006/wordml" xmlns:wps="http://schemas.microsoft.com/office/word/2010/wordprocessingShape" mc:Ignorable="w14 wp14 mv">
+  <w:p>
+    <w:pPr>
+      <w:pStyle w:val="Header"/>
+    </w:pPr>
+    <w:r>
+      <w:rPr>
+        <w:noProof/>
+        <w:lang w:eastAsia="en-US"/>
+      </w:rPr>
+      <w:pict w14:anchorId="5AA9CA02">
+        <v:shapetype id="_x0000_t136" coordsize="21600,21600" o:spt="136" adj="10800" path="m@7,0l@8,0m@5,21600l@6,21600e">
+          <v:formulas>
+            <v:f eqn="sum #0 0 10800"/>
+            <v:f eqn="prod #0 2 1"/>
+            <v:f eqn="sum 21600 0 @1"/>
+            <v:f eqn="sum 0 0 @2"/>
+            <v:f eqn="sum 21600 0 @3"/>
+            <v:f eqn="if @0 @3 0"/>
+            <v:f eqn="if @0 21600 @1"/>
+            <v:f eqn="if @0 0 @2"/>
+            <v:f eqn="if @0 @4 21600"/>
+            <v:f eqn="mid @5 @6"/>
+            <v:f eqn="mid @8 @5"/>
+            <v:f eqn="mid @7 @8"/>
+            <v:f eqn="mid @6 @7"/>
+            <v:f eqn="sum @6 0 @5"/>
+          </v:formulas>
+          <v:path textpathok="t" o:connecttype="custom" o:connectlocs="@9,0;@10,10800;@11,21600;@12,10800" o:connectangles="270,180,90,0"/>
+          <v:textpath on="t" fitshape="t"/>
+          <v:handles>
+            <v:h position="#0,bottomRight" xrange="6629,14971"/>
+          </v:handles>
+          <o:lock v:ext="edit" text="t" shapetype="t"/>
+        </v:shapetype>
+        <v:shape id="PowerPlusWaterMarkObject3" o:spid="_x0000_s2051" type="#_x0000_t136" style="position:absolute;margin-left:0;margin-top:0;width:604.85pt;height:54.95pt;rotation:315;z-index:-251653120;mso-wrap-edited:f;mso-position-horizontal:center;mso-position-horizontal-relative:margin;mso-position-vertical:center;mso-position-vertical-relative:margin" wrapcoords="21251 7397 21090 7101 20742 7397 20662 7989 20018 7101 19831 7397 19616 8284 19509 8876 18812 7101 18544 7397 18384 7693 18357 8876 17794 5030 17419 3254 17312 4142 17017 4438 16990 4734 16936 13019 12595 -28405 15221 7989 14659 3550 14498 5030 14551 7101 14149 3550 14015 4142 13989 7693 13881 7101 13479 7397 13372 7989 12783 7693 12139 7397 11228 4142 11121 4438 11014 5326 10746 12131 10719 11835 9728 7397 9352 4438 9272 4438 9111 7397 8254 7397 8066 7693 8039 8876 7342 7101 7101 7693 6860 9468 6699 7693 6190 6509 6056 7101 5815 5621 5225 3550 4904 4438 4716 5030 4636 5917 4421 8580 4261 10947 5145 23671 6485 38761 3537 9468 3162 6213 3028 7101 2840 7693 2599 9172 1473 3550 0 4438 -80 5621 455 12131 428 16273 455 16569 616 18049 723 17753 803 15682 1581 18345 2304 18049 2331 13019 2760 17161 3242 19528 3537 17753 3537 16569 3564 13019 6485 38169 5306 18641 5734 17161 6136 18049 6270 17753 6378 10652 6994 17161 7476 19824 7691 18049 8334 18641 9460 18049 9808 18049 9888 16569 9513 11539 10666 18345 10773 18049 10960 14498 11121 15682 11818 18641 11925 18049 12541 18345 12622 18936 12943 18049 13051 16865 13828 18641 14203 18049 14257 17161 14551 18049 14739 18049 14793 16569 14819 16569 15623 18641 15891 17161 16266 13019 15918 8876 12541 -28405 16963 17161 17151 18641 17499 13019 18008 18049 18652 18641 19724 17457 19831 18049 20313 18049 20394 17753 21064 18345 21492 17161 21519 16569 21519 10947 21519 10356 21251 7397" fillcolor="silver" stroked="f">
+          <v:textpath style="font-family:&quot;Verdana&quot;;font-size:1pt" string="The Great Audio Race"/>
+        </v:shape>
+      </w:pict>
+    </w:r>
   </w:p>
 </w:hdr>
 </file>

</xml_diff>

<commit_message>
Update user documentation and add final draft of docs
</commit_message>
<xml_diff>
--- a/UserDocumentation.docx
+++ b/UserDocumentation.docx
@@ -407,15 +407,7 @@
                               <w:jc w:val="center"/>
                             </w:pPr>
                             <w:r>
-                              <w:t xml:space="preserve">Brandon Scott, Taran Pennebacker, Andrew </w:t>
-                            </w:r>
-                            <w:proofErr w:type="spellStart"/>
-                            <w:r>
-                              <w:t>Rauh</w:t>
-                            </w:r>
-                            <w:proofErr w:type="spellEnd"/>
-                            <w:r>
-                              <w:t>, Andrew Lees</w:t>
+                              <w:t>Brandon Scott, Taran Pennebacker, Andrew Rauh, Andrew Lees</w:t>
                             </w:r>
                           </w:p>
                           <w:p>
@@ -794,15 +786,7 @@
                         <w:jc w:val="center"/>
                       </w:pPr>
                       <w:r>
-                        <w:t xml:space="preserve">Brandon Scott, Taran Pennebacker, Andrew </w:t>
-                      </w:r>
-                      <w:proofErr w:type="spellStart"/>
-                      <w:r>
-                        <w:t>Rauh</w:t>
-                      </w:r>
-                      <w:proofErr w:type="spellEnd"/>
-                      <w:r>
-                        <w:t>, Andrew Lees</w:t>
+                        <w:t>Brandon Scott, Taran Pennebacker, Andrew Rauh, Andrew Lees</w:t>
                       </w:r>
                     </w:p>
                     <w:p>
@@ -854,6 +838,7 @@
     </w:p>
     <w:p>
       <w:pPr>
+        <w:jc w:val="center"/>
         <w:rPr>
           <w:rFonts w:ascii="Times New Roman" w:hAnsi="Times New Roman"/>
           <w:sz w:val="24"/>
@@ -878,6 +863,15 @@
           <w:szCs w:val="24"/>
         </w:rPr>
       </w:pPr>
+    </w:p>
+    <w:p>
+      <w:pPr>
+        <w:rPr>
+          <w:rFonts w:ascii="Times New Roman" w:hAnsi="Times New Roman"/>
+          <w:sz w:val="24"/>
+          <w:szCs w:val="24"/>
+        </w:rPr>
+      </w:pPr>
       <w:r>
         <w:rPr>
           <w:rFonts w:ascii="Times New Roman" w:hAnsi="Times New Roman"/>
@@ -895,6 +889,15 @@
           <w:szCs w:val="24"/>
         </w:rPr>
       </w:pPr>
+    </w:p>
+    <w:p>
+      <w:pPr>
+        <w:rPr>
+          <w:rFonts w:ascii="Times New Roman" w:hAnsi="Times New Roman"/>
+          <w:sz w:val="24"/>
+          <w:szCs w:val="24"/>
+        </w:rPr>
+      </w:pPr>
       <w:r>
         <w:rPr>
           <w:rFonts w:ascii="Times New Roman" w:hAnsi="Times New Roman"/>
@@ -912,6 +915,15 @@
           <w:szCs w:val="24"/>
         </w:rPr>
       </w:pPr>
+    </w:p>
+    <w:p>
+      <w:pPr>
+        <w:rPr>
+          <w:rFonts w:ascii="Times New Roman" w:hAnsi="Times New Roman"/>
+          <w:sz w:val="24"/>
+          <w:szCs w:val="24"/>
+        </w:rPr>
+      </w:pPr>
       <w:r>
         <w:rPr>
           <w:rFonts w:ascii="Times New Roman" w:hAnsi="Times New Roman"/>
@@ -929,6 +941,15 @@
           <w:szCs w:val="24"/>
         </w:rPr>
       </w:pPr>
+    </w:p>
+    <w:p>
+      <w:pPr>
+        <w:rPr>
+          <w:rFonts w:ascii="Times New Roman" w:hAnsi="Times New Roman"/>
+          <w:sz w:val="24"/>
+          <w:szCs w:val="24"/>
+        </w:rPr>
+      </w:pPr>
       <w:r>
         <w:rPr>
           <w:rFonts w:ascii="Times New Roman" w:hAnsi="Times New Roman"/>
@@ -946,6 +967,15 @@
           <w:szCs w:val="24"/>
         </w:rPr>
       </w:pPr>
+    </w:p>
+    <w:p>
+      <w:pPr>
+        <w:rPr>
+          <w:rFonts w:ascii="Times New Roman" w:hAnsi="Times New Roman"/>
+          <w:sz w:val="24"/>
+          <w:szCs w:val="24"/>
+        </w:rPr>
+      </w:pPr>
       <w:r>
         <w:rPr>
           <w:rFonts w:ascii="Times New Roman" w:hAnsi="Times New Roman"/>
@@ -954,6 +984,15 @@
         </w:rPr>
         <w:t>Page 9: Settings</w:t>
       </w:r>
+    </w:p>
+    <w:p>
+      <w:pPr>
+        <w:rPr>
+          <w:rFonts w:ascii="Times New Roman" w:hAnsi="Times New Roman"/>
+          <w:sz w:val="24"/>
+          <w:szCs w:val="24"/>
+        </w:rPr>
+      </w:pPr>
     </w:p>
     <w:p>
       <w:pPr>
@@ -1017,7 +1056,6 @@
         <w:rPr>
           <w:rFonts w:ascii="Times New Roman" w:hAnsi="Times New Roman"/>
         </w:rPr>
-        <w:lastRenderedPageBreak/>
         <w:t>System Requirements</w:t>
       </w:r>
     </w:p>
@@ -1194,7 +1232,6 @@
         <w:rPr>
           <w:rFonts w:ascii="Times New Roman" w:hAnsi="Times New Roman"/>
         </w:rPr>
-        <w:lastRenderedPageBreak/>
         <w:t>[Main Menu]</w:t>
       </w:r>
     </w:p>
@@ -1791,7 +1828,6 @@
           <w:sz w:val="24"/>
           <w:szCs w:val="24"/>
         </w:rPr>
-        <w:lastRenderedPageBreak/>
         <w:t>Summary:</w:t>
       </w:r>
     </w:p>
@@ -1811,6 +1847,15 @@
           <w:sz w:val="24"/>
           <w:szCs w:val="24"/>
         </w:rPr>
+        <w:t xml:space="preserve"> </w:t>
+      </w:r>
+      <w:r>
+        <w:rPr>
+          <w:rFonts w:ascii="Times New Roman" w:hAnsi="Times New Roman"/>
+          <w:color w:val="auto"/>
+          <w:sz w:val="24"/>
+          <w:szCs w:val="24"/>
+        </w:rPr>
         <w:t>This module describes the</w:t>
       </w:r>
       <w:r>
@@ -1820,7 +1865,7 @@
           <w:sz w:val="24"/>
           <w:szCs w:val="24"/>
         </w:rPr>
-        <w:t xml:space="preserve"> About Menu.  It describes the</w:t>
+        <w:t xml:space="preserve"> About Menu</w:t>
       </w:r>
       <w:r>
         <w:rPr>
@@ -1829,7 +1874,54 @@
           <w:sz w:val="24"/>
           <w:szCs w:val="24"/>
         </w:rPr>
-        <w:t xml:space="preserve"> therapeutic values as well as the goals of our game. The therapeutic values are that the user, usually a patient with ASD, will be able to react and develop the skills needed to react to multiple stimuli simultaneously.  Patients that play this game will usually have problems reacting to multiple things that are going on at simultaneous events.  With </w:t>
+        <w:t>, which is accessed by</w:t>
+      </w:r>
+      <w:r>
+        <w:rPr>
+          <w:rFonts w:ascii="Times New Roman" w:hAnsi="Times New Roman"/>
+          <w:color w:val="auto"/>
+          <w:sz w:val="24"/>
+          <w:szCs w:val="24"/>
+        </w:rPr>
+        <w:t xml:space="preserve"> </w:t>
+      </w:r>
+      <w:r>
+        <w:rPr>
+          <w:rFonts w:ascii="Times New Roman" w:hAnsi="Times New Roman"/>
+          <w:color w:val="auto"/>
+          <w:sz w:val="24"/>
+          <w:szCs w:val="24"/>
+        </w:rPr>
+        <w:t xml:space="preserve">clicking “The Great Audio Race” icon on the main menu. </w:t>
+      </w:r>
+      <w:r>
+        <w:rPr>
+          <w:rFonts w:ascii="Times New Roman" w:hAnsi="Times New Roman"/>
+          <w:color w:val="auto"/>
+          <w:sz w:val="24"/>
+          <w:szCs w:val="24"/>
+        </w:rPr>
+        <w:t>It describes the</w:t>
+      </w:r>
+      <w:r>
+        <w:rPr>
+          <w:rFonts w:ascii="Times New Roman" w:hAnsi="Times New Roman"/>
+          <w:color w:val="auto"/>
+          <w:sz w:val="24"/>
+          <w:szCs w:val="24"/>
+        </w:rPr>
+        <w:t xml:space="preserve"> therapeutic values as well as the goals of our game. The therapeutic values are</w:t>
+      </w:r>
+      <w:bookmarkStart w:id="0" w:name="_GoBack"/>
+      <w:bookmarkEnd w:id="0"/>
+      <w:r>
+        <w:rPr>
+          <w:rFonts w:ascii="Times New Roman" w:hAnsi="Times New Roman"/>
+          <w:color w:val="auto"/>
+          <w:sz w:val="24"/>
+          <w:szCs w:val="24"/>
+        </w:rPr>
+        <w:t xml:space="preserve"> that the user, usually a patient with ASD, will be able to react and develop the skills needed to react to multiple stimuli simultaneously.  Patients that play this game will usually have problems reacting to multiple things that are going on at simultaneous events.  With </w:t>
       </w:r>
       <w:r>
         <w:rPr>
@@ -1848,18 +1940,17 @@
           <w:sz w:val="24"/>
           <w:szCs w:val="24"/>
         </w:rPr>
-        <w:t xml:space="preserve"> they will be able to adhere to attempting to fix this problem by completing the ultimate goal of our game, which is for the patient to receive maximum score on our hardest difficulty with their favorite song.</w:t>
-      </w:r>
-    </w:p>
-    <w:p>
-      <w:pPr>
+        <w:t xml:space="preserve"> they will be able to adhere to at</w:t>
+      </w:r>
+      <w:r>
         <w:rPr>
           <w:rFonts w:ascii="Times New Roman" w:hAnsi="Times New Roman"/>
           <w:color w:val="auto"/>
           <w:sz w:val="24"/>
           <w:szCs w:val="24"/>
         </w:rPr>
-      </w:pPr>
+        <w:t xml:space="preserve">tempting to fix this problem by </w:t>
+      </w:r>
       <w:r>
         <w:rPr>
           <w:rFonts w:ascii="Times New Roman" w:hAnsi="Times New Roman"/>
@@ -1867,6 +1958,34 @@
           <w:sz w:val="24"/>
           <w:szCs w:val="24"/>
         </w:rPr>
+        <w:t>completing the ultimate goal of our game, which is for the patient to receive maximum score on our hardest difficulty with their favorite song.</w:t>
+      </w:r>
+      <w:r>
+        <w:rPr>
+          <w:rFonts w:ascii="Times New Roman" w:hAnsi="Times New Roman"/>
+          <w:color w:val="auto"/>
+          <w:sz w:val="24"/>
+          <w:szCs w:val="24"/>
+        </w:rPr>
+        <w:t xml:space="preserve"> </w:t>
+      </w:r>
+    </w:p>
+    <w:p>
+      <w:pPr>
+        <w:rPr>
+          <w:rFonts w:ascii="Times New Roman" w:hAnsi="Times New Roman"/>
+          <w:color w:val="auto"/>
+          <w:sz w:val="24"/>
+          <w:szCs w:val="24"/>
+        </w:rPr>
+      </w:pPr>
+      <w:r>
+        <w:rPr>
+          <w:rFonts w:ascii="Times New Roman" w:hAnsi="Times New Roman"/>
+          <w:color w:val="auto"/>
+          <w:sz w:val="24"/>
+          <w:szCs w:val="24"/>
+        </w:rPr>
         <w:t>Detailed Information:</w:t>
       </w:r>
     </w:p>
@@ -1904,18 +2023,17 @@
           <w:sz w:val="24"/>
           <w:szCs w:val="24"/>
         </w:rPr>
-        <w:t xml:space="preserve"> reacting to multiple things at one time, especially while she listened to music.  Therefore, Brandon thought that a game that incorporated both reaction and music would be very helpful for patients with ASD.</w:t>
-      </w:r>
-    </w:p>
-    <w:p>
-      <w:pPr>
+        <w:t xml:space="preserve"> reacting to multiple things at one time, especiall</w:t>
+      </w:r>
+      <w:r>
         <w:rPr>
           <w:rFonts w:ascii="Times New Roman" w:hAnsi="Times New Roman"/>
           <w:color w:val="auto"/>
           <w:sz w:val="24"/>
           <w:szCs w:val="24"/>
         </w:rPr>
-      </w:pPr>
+        <w:t xml:space="preserve">y while she listened to music.  </w:t>
+      </w:r>
       <w:r>
         <w:rPr>
           <w:rFonts w:ascii="Times New Roman" w:hAnsi="Times New Roman"/>
@@ -1923,6 +2041,25 @@
           <w:sz w:val="24"/>
           <w:szCs w:val="24"/>
         </w:rPr>
+        <w:t>Therefore, Brandon thought that a game that incorporated both reaction and music would be very helpful for patients with ASD.</w:t>
+      </w:r>
+    </w:p>
+    <w:p>
+      <w:pPr>
+        <w:rPr>
+          <w:rFonts w:ascii="Times New Roman" w:hAnsi="Times New Roman"/>
+          <w:color w:val="auto"/>
+          <w:sz w:val="24"/>
+          <w:szCs w:val="24"/>
+        </w:rPr>
+      </w:pPr>
+      <w:r>
+        <w:rPr>
+          <w:rFonts w:ascii="Times New Roman" w:hAnsi="Times New Roman"/>
+          <w:color w:val="auto"/>
+          <w:sz w:val="24"/>
+          <w:szCs w:val="24"/>
+        </w:rPr>
         <w:t>The idea behind the game is that users will have to dodge obstacles and follow a path based on the frequency behind their favorite songs.  This will allow them to focus on two things at once both music and collision.  The user will react simultaneously to obstacles that</w:t>
       </w:r>
       <w:r>
@@ -1998,16 +2135,15 @@
         </w:rPr>
         <w:t>decision making as well.  Since people with ASD have a very difficult time with making their own decisions, this game has an underlying theme of making sure that the user will be able to make quick time decisions.</w:t>
       </w:r>
-    </w:p>
-    <w:p>
-      <w:pPr>
+      <w:r>
         <w:rPr>
           <w:rFonts w:ascii="Times New Roman" w:hAnsi="Times New Roman"/>
           <w:color w:val="auto"/>
           <w:sz w:val="24"/>
           <w:szCs w:val="24"/>
         </w:rPr>
-      </w:pPr>
+        <w:t xml:space="preserve"> </w:t>
+      </w:r>
       <w:r>
         <w:rPr>
           <w:rFonts w:ascii="Times New Roman" w:hAnsi="Times New Roman"/>
@@ -2178,16 +2314,6 @@
     </w:p>
     <w:p>
       <w:pPr>
-        <w:rPr>
-          <w:rFonts w:ascii="Times New Roman" w:hAnsi="Times New Roman"/>
-          <w:color w:val="auto"/>
-          <w:sz w:val="24"/>
-          <w:szCs w:val="24"/>
-        </w:rPr>
-      </w:pPr>
-    </w:p>
-    <w:p>
-      <w:pPr>
         <w:pStyle w:val="Title"/>
         <w:tabs>
           <w:tab w:val="left" w:pos="3240"/>
@@ -2196,8 +2322,6 @@
           <w:rFonts w:ascii="Times New Roman" w:hAnsi="Times New Roman"/>
         </w:rPr>
       </w:pPr>
-      <w:bookmarkStart w:id="0" w:name="_GoBack"/>
-      <w:bookmarkEnd w:id="0"/>
       <w:r>
         <w:rPr>
           <w:rFonts w:ascii="Times New Roman" w:hAnsi="Times New Roman"/>
@@ -2236,7 +2360,6 @@
           <w:sz w:val="24"/>
           <w:szCs w:val="24"/>
         </w:rPr>
-        <w:lastRenderedPageBreak/>
         <w:t xml:space="preserve">Pressing the play button starts the main game loop. After being pressed, the person playing the game will select an audio file from their computer that will generate the level they are about to play. Once a track is selected, the main player object (a </w:t>
       </w:r>
       <w:proofErr w:type="spellStart"/>
@@ -2454,7 +2577,6 @@
           <w:noProof/>
           <w:lang w:eastAsia="en-US"/>
         </w:rPr>
-        <w:lastRenderedPageBreak/>
         <w:drawing>
           <wp:inline distT="0" distB="0" distL="0" distR="0" wp14:anchorId="03C2736E" wp14:editId="16AE530C">
             <wp:extent cx="4063365" cy="2635978"/>
@@ -2631,7 +2753,6 @@
           <w:sz w:val="24"/>
           <w:szCs w:val="24"/>
         </w:rPr>
-        <w:lastRenderedPageBreak/>
         <w:t xml:space="preserve">The Settings Menu is the menu that customizes the game. It contains various buttons that can be toggled by the user to have a more customizable and personal experience when playing the </w:t>
       </w:r>
       <w:r>
@@ -2959,7 +3080,6 @@
           <w:szCs w:val="24"/>
           <w:lang w:eastAsia="en-US"/>
         </w:rPr>
-        <w:lastRenderedPageBreak/>
         <w:drawing>
           <wp:inline distT="0" distB="0" distL="0" distR="0" wp14:anchorId="145760D9" wp14:editId="79B22480">
             <wp:extent cx="5943600" cy="3844925"/>
@@ -3123,7 +3243,6 @@
           <w:sz w:val="24"/>
           <w:szCs w:val="24"/>
         </w:rPr>
-        <w:lastRenderedPageBreak/>
         <w:t>Summary:</w:t>
       </w:r>
     </w:p>
@@ -3296,7 +3415,6 @@
           <w:szCs w:val="24"/>
           <w:lang w:eastAsia="en-US"/>
         </w:rPr>
-        <w:lastRenderedPageBreak/>
         <w:drawing>
           <wp:inline distT="0" distB="0" distL="0" distR="0" wp14:anchorId="7F8A9FE7" wp14:editId="2E422606">
             <wp:extent cx="5934075" cy="3851910"/>
@@ -3355,7 +3473,7 @@
       <w:headerReference w:type="first" r:id="rId21"/>
       <w:footerReference w:type="first" r:id="rId22"/>
       <w:pgSz w:w="12240" w:h="15840" w:code="1"/>
-      <w:pgMar w:top="1440" w:right="1440" w:bottom="1440" w:left="1440" w:header="720" w:footer="720" w:gutter="0"/>
+      <w:pgMar w:top="1440" w:right="1440" w:bottom="1080" w:left="1440" w:header="720" w:footer="720" w:gutter="0"/>
       <w:cols w:space="576"/>
       <w:titlePg/>
       <w:docGrid w:linePitch="360"/>
@@ -3418,7 +3536,7 @@
       <w:rPr>
         <w:noProof/>
       </w:rPr>
-      <w:t>4</w:t>
+      <w:t>12</w:t>
     </w:r>
     <w:r>
       <w:rPr>
@@ -3463,7 +3581,7 @@
       <w:rPr>
         <w:noProof/>
       </w:rPr>
-      <w:t>3</w:t>
+      <w:t>13</w:t>
     </w:r>
     <w:r>
       <w:rPr>
@@ -3554,6 +3672,7 @@
         </v:shapetype>
         <v:shape id="PowerPlusWaterMarkObject2" o:spid="_x0000_s2050" type="#_x0000_t136" style="position:absolute;left:0;text-align:left;margin-left:0;margin-top:0;width:604.85pt;height:54.95pt;rotation:315;z-index:-251655168;mso-wrap-edited:f;mso-position-horizontal:center;mso-position-horizontal-relative:margin;mso-position-vertical:center;mso-position-vertical-relative:margin" wrapcoords="21251 7397 21090 7101 20742 7397 20662 7989 20018 7101 19831 7397 19616 8284 19509 8876 18812 7101 18544 7397 18384 7693 18357 8876 17794 5030 17419 3254 17312 4142 17017 4438 16990 4734 16936 13019 12595 -28405 15221 7989 14659 3550 14498 5030 14551 7101 14149 3550 14015 4142 13989 7693 13881 7101 13479 7397 13372 7989 12783 7693 12139 7397 11228 4142 11121 4438 11014 5326 10746 12131 10719 11835 9728 7397 9352 4438 9272 4438 9111 7397 8254 7397 8066 7693 8039 8876 7342 7101 7101 7693 6860 9468 6699 7693 6190 6509 6056 7101 5815 5621 5225 3550 4904 4438 4716 5030 4636 5917 4421 8580 4261 10947 5145 23671 6485 38761 3537 9468 3162 6213 3028 7101 2840 7693 2599 9172 1473 3550 0 4438 -80 5621 455 12131 428 16273 455 16569 616 18049 723 17753 803 15682 1581 18345 2304 18049 2331 13019 2760 17161 3242 19528 3537 17753 3537 16569 3564 13019 6485 38169 5306 18641 5734 17161 6136 18049 6270 17753 6378 10652 6994 17161 7476 19824 7691 18049 8334 18641 9460 18049 9808 18049 9888 16569 9513 11539 10666 18345 10773 18049 10960 14498 11121 15682 11818 18641 11925 18049 12541 18345 12622 18936 12943 18049 13051 16865 13828 18641 14203 18049 14257 17161 14551 18049 14739 18049 14793 16569 14819 16569 15623 18641 15891 17161 16266 13019 15918 8876 12541 -28405 16963 17161 17151 18641 17499 13019 18008 18049 18652 18641 19724 17457 19831 18049 20313 18049 20394 17753 21064 18345 21492 17161 21519 16569 21519 10947 21519 10356 21251 7397" fillcolor="silver" stroked="f">
           <v:textpath style="font-family:&quot;Verdana&quot;;font-size:1pt" string="The Great Audio Race"/>
+          <w10:wrap anchorx="margin" anchory="margin"/>
         </v:shape>
       </w:pict>
     </w:r>
@@ -3613,6 +3732,7 @@
         </v:shapetype>
         <v:shape id="PowerPlusWaterMarkObject1" o:spid="_x0000_s2049" type="#_x0000_t136" style="position:absolute;left:0;text-align:left;margin-left:0;margin-top:0;width:604.85pt;height:54.95pt;rotation:315;z-index:-251657216;mso-wrap-edited:f;mso-position-horizontal:center;mso-position-horizontal-relative:margin;mso-position-vertical:center;mso-position-vertical-relative:margin" wrapcoords="21251 7397 21090 7101 20742 7397 20662 7989 20018 7101 19831 7397 19616 8284 19509 8876 18812 7101 18544 7397 18384 7693 18357 8876 17794 5030 17419 3254 17312 4142 17017 4438 16990 4734 16936 13019 12595 -28405 15221 7989 14659 3550 14498 5030 14551 7101 14149 3550 14015 4142 13989 7693 13881 7101 13479 7397 13372 7989 12783 7693 12139 7397 11228 4142 11121 4438 11014 5326 10746 12131 10719 11835 9728 7397 9352 4438 9272 4438 9111 7397 8254 7397 8066 7693 8039 8876 7342 7101 7101 7693 6860 9468 6699 7693 6190 6509 6056 7101 5815 5621 5225 3550 4904 4438 4716 5030 4636 5917 4421 8580 4261 10947 5145 23671 6485 38761 3537 9468 3162 6213 3028 7101 2840 7693 2599 9172 1473 3550 0 4438 -80 5621 455 12131 428 16273 455 16569 616 18049 723 17753 803 15682 1581 18345 2304 18049 2331 13019 2760 17161 3242 19528 3537 17753 3537 16569 3564 13019 6485 38169 5306 18641 5734 17161 6136 18049 6270 17753 6378 10652 6994 17161 7476 19824 7691 18049 8334 18641 9460 18049 9808 18049 9888 16569 9513 11539 10666 18345 10773 18049 10960 14498 11121 15682 11818 18641 11925 18049 12541 18345 12622 18936 12943 18049 13051 16865 13828 18641 14203 18049 14257 17161 14551 18049 14739 18049 14793 16569 14819 16569 15623 18641 15891 17161 16266 13019 15918 8876 12541 -28405 16963 17161 17151 18641 17499 13019 18008 18049 18652 18641 19724 17457 19831 18049 20313 18049 20394 17753 21064 18345 21492 17161 21519 16569 21519 10947 21519 10356 21251 7397" fillcolor="silver" stroked="f">
           <v:textpath style="font-family:&quot;Verdana&quot;;font-size:1pt" string="The Great Audio Race"/>
+          <w10:wrap anchorx="margin" anchory="margin"/>
         </v:shape>
       </w:pict>
     </w:r>
@@ -3672,6 +3792,7 @@
         </v:shapetype>
         <v:shape id="PowerPlusWaterMarkObject3" o:spid="_x0000_s2051" type="#_x0000_t136" style="position:absolute;margin-left:0;margin-top:0;width:604.85pt;height:54.95pt;rotation:315;z-index:-251653120;mso-wrap-edited:f;mso-position-horizontal:center;mso-position-horizontal-relative:margin;mso-position-vertical:center;mso-position-vertical-relative:margin" wrapcoords="21251 7397 21090 7101 20742 7397 20662 7989 20018 7101 19831 7397 19616 8284 19509 8876 18812 7101 18544 7397 18384 7693 18357 8876 17794 5030 17419 3254 17312 4142 17017 4438 16990 4734 16936 13019 12595 -28405 15221 7989 14659 3550 14498 5030 14551 7101 14149 3550 14015 4142 13989 7693 13881 7101 13479 7397 13372 7989 12783 7693 12139 7397 11228 4142 11121 4438 11014 5326 10746 12131 10719 11835 9728 7397 9352 4438 9272 4438 9111 7397 8254 7397 8066 7693 8039 8876 7342 7101 7101 7693 6860 9468 6699 7693 6190 6509 6056 7101 5815 5621 5225 3550 4904 4438 4716 5030 4636 5917 4421 8580 4261 10947 5145 23671 6485 38761 3537 9468 3162 6213 3028 7101 2840 7693 2599 9172 1473 3550 0 4438 -80 5621 455 12131 428 16273 455 16569 616 18049 723 17753 803 15682 1581 18345 2304 18049 2331 13019 2760 17161 3242 19528 3537 17753 3537 16569 3564 13019 6485 38169 5306 18641 5734 17161 6136 18049 6270 17753 6378 10652 6994 17161 7476 19824 7691 18049 8334 18641 9460 18049 9808 18049 9888 16569 9513 11539 10666 18345 10773 18049 10960 14498 11121 15682 11818 18641 11925 18049 12541 18345 12622 18936 12943 18049 13051 16865 13828 18641 14203 18049 14257 17161 14551 18049 14739 18049 14793 16569 14819 16569 15623 18641 15891 17161 16266 13019 15918 8876 12541 -28405 16963 17161 17151 18641 17499 13019 18008 18049 18652 18641 19724 17457 19831 18049 20313 18049 20394 17753 21064 18345 21492 17161 21519 16569 21519 10947 21519 10356 21251 7397" fillcolor="silver" stroked="f">
           <v:textpath style="font-family:&quot;Verdana&quot;;font-size:1pt" string="The Great Audio Race"/>
+          <w10:wrap anchorx="margin" anchory="margin"/>
         </v:shape>
       </w:pict>
     </w:r>

</xml_diff>